<commit_message>
subset the data for rhandsontable
</commit_message>
<xml_diff>
--- a/shiny_response curve.docx
+++ b/shiny_response curve.docx
@@ -363,11 +363,6 @@
       <w:proofErr w:type="spellEnd"/>
     </w:p>
     <w:p>
-      <w:pPr>
-        <w:rPr>
-          <w:lang w:val="en-US"/>
-        </w:rPr>
-      </w:pPr>
       <w:r>
         <w:t xml:space="preserve">use shiny in R to build. Left part: choose data type (csv or excel) upload the data. Right part: </w:t>
       </w:r>
@@ -387,6 +382,261 @@
       <w:r>
         <w:t>” to filter the data and show the filtered data. Choose the number of rows and columns of plots per page for the pdf file. download the pdf and excel file.</w:t>
       </w:r>
+    </w:p>
+    <w:p>
+      <w:pPr>
+        <w:rPr>
+          <w:lang w:val="en-US"/>
+        </w:rPr>
+      </w:pPr>
+      <w:r>
+        <w:t>Tab view</w:t>
+      </w:r>
+    </w:p>
+    <w:p>
+      <w:pPr>
+        <w:rPr>
+          <w:lang w:val="en-US"/>
+        </w:rPr>
+      </w:pPr>
+    </w:p>
+    <w:p>
+      <w:pPr>
+        <w:rPr>
+          <w:b/>
+          <w:bCs/>
+          <w:sz w:val="28"/>
+          <w:szCs w:val="28"/>
+          <w:lang w:val="en-US"/>
+        </w:rPr>
+      </w:pPr>
+      <w:r>
+        <w:rPr>
+          <w:b/>
+          <w:bCs/>
+          <w:sz w:val="28"/>
+          <w:szCs w:val="28"/>
+          <w:lang w:val="en-US"/>
+        </w:rPr>
+        <w:t>20240813</w:t>
+      </w:r>
+    </w:p>
+    <w:p>
+      <w:pPr>
+        <w:pStyle w:val="ListParagraph"/>
+        <w:numPr>
+          <w:ilvl w:val="0"/>
+          <w:numId w:val="3"/>
+        </w:numPr>
+        <w:rPr>
+          <w:lang w:val="en-US"/>
+        </w:rPr>
+      </w:pPr>
+      <w:r>
+        <w:rPr>
+          <w:lang w:val="en-US"/>
+        </w:rPr>
+        <w:t xml:space="preserve">Get the path of the data, use </w:t>
+      </w:r>
+      <w:proofErr w:type="spellStart"/>
+      <w:r>
+        <w:rPr>
+          <w:lang w:val="en-US"/>
+        </w:rPr>
+        <w:t>Midar</w:t>
+      </w:r>
+      <w:proofErr w:type="spellEnd"/>
+      <w:r>
+        <w:rPr>
+          <w:lang w:val="en-US"/>
+        </w:rPr>
+        <w:t xml:space="preserve"> to read and transform to long table. Select file</w:t>
+      </w:r>
+    </w:p>
+    <w:p>
+      <w:pPr>
+        <w:pStyle w:val="ListParagraph"/>
+        <w:numPr>
+          <w:ilvl w:val="0"/>
+          <w:numId w:val="3"/>
+        </w:numPr>
+        <w:rPr>
+          <w:lang w:val="en-US"/>
+        </w:rPr>
+      </w:pPr>
+      <w:r>
+        <w:rPr>
+          <w:lang w:val="en-US"/>
+        </w:rPr>
+        <w:t>Create a new table, only show unique “</w:t>
+      </w:r>
+      <w:proofErr w:type="spellStart"/>
+      <w:r>
+        <w:rPr>
+          <w:lang w:val="en-US"/>
+        </w:rPr>
+        <w:t>raw_data_filename</w:t>
+      </w:r>
+      <w:proofErr w:type="spellEnd"/>
+      <w:r>
+        <w:rPr>
+          <w:lang w:val="en-US"/>
+        </w:rPr>
+        <w:t>”, create empty column “</w:t>
+      </w:r>
+      <w:proofErr w:type="spellStart"/>
+      <w:r>
+        <w:rPr>
+          <w:lang w:val="en-US"/>
+        </w:rPr>
+        <w:t>is_rqc</w:t>
+      </w:r>
+      <w:proofErr w:type="spellEnd"/>
+      <w:r>
+        <w:rPr>
+          <w:lang w:val="en-US"/>
+        </w:rPr>
+        <w:t>”, “</w:t>
+      </w:r>
+      <w:proofErr w:type="spellStart"/>
+      <w:r>
+        <w:rPr>
+          <w:lang w:val="en-US"/>
+        </w:rPr>
+        <w:t>curve_</w:t>
+      </w:r>
+      <w:r>
+        <w:rPr>
+          <w:lang w:val="en-US"/>
+        </w:rPr>
+        <w:t>id</w:t>
+      </w:r>
+      <w:proofErr w:type="spellEnd"/>
+      <w:r>
+        <w:rPr>
+          <w:lang w:val="en-US"/>
+        </w:rPr>
+        <w:t>”, “</w:t>
+      </w:r>
+      <w:proofErr w:type="spellStart"/>
+      <w:r>
+        <w:rPr>
+          <w:lang w:val="en-US"/>
+        </w:rPr>
+        <w:t>sample_amount</w:t>
+      </w:r>
+      <w:proofErr w:type="spellEnd"/>
+      <w:r>
+        <w:rPr>
+          <w:lang w:val="en-US"/>
+        </w:rPr>
+        <w:t>”.</w:t>
+      </w:r>
+    </w:p>
+    <w:p>
+      <w:pPr>
+        <w:pStyle w:val="ListParagraph"/>
+        <w:numPr>
+          <w:ilvl w:val="0"/>
+          <w:numId w:val="3"/>
+        </w:numPr>
+        <w:rPr>
+          <w:lang w:val="en-US"/>
+        </w:rPr>
+      </w:pPr>
+      <w:r>
+        <w:rPr>
+          <w:lang w:val="en-US"/>
+        </w:rPr>
+        <w:t xml:space="preserve">Suppose </w:t>
+      </w:r>
+      <w:proofErr w:type="spellStart"/>
+      <w:r>
+        <w:rPr>
+          <w:lang w:val="en-US"/>
+        </w:rPr>
+        <w:t>is_rqc</w:t>
+      </w:r>
+      <w:proofErr w:type="spellEnd"/>
+      <w:r>
+        <w:rPr>
+          <w:lang w:val="en-US"/>
+        </w:rPr>
+        <w:t xml:space="preserve"> is FALSE, the </w:t>
+      </w:r>
+      <w:r>
+        <w:rPr>
+          <w:lang w:val="en-US"/>
+        </w:rPr>
+        <w:t>“</w:t>
+      </w:r>
+      <w:proofErr w:type="spellStart"/>
+      <w:r>
+        <w:rPr>
+          <w:lang w:val="en-US"/>
+        </w:rPr>
+        <w:t>curve_id</w:t>
+      </w:r>
+      <w:proofErr w:type="spellEnd"/>
+      <w:r>
+        <w:rPr>
+          <w:lang w:val="en-US"/>
+        </w:rPr>
+        <w:t>”, “</w:t>
+      </w:r>
+      <w:proofErr w:type="spellStart"/>
+      <w:r>
+        <w:rPr>
+          <w:lang w:val="en-US"/>
+        </w:rPr>
+        <w:t>sample_amount</w:t>
+      </w:r>
+      <w:proofErr w:type="spellEnd"/>
+      <w:r>
+        <w:rPr>
+          <w:lang w:val="en-US"/>
+        </w:rPr>
+        <w:t>”</w:t>
+      </w:r>
+      <w:r>
+        <w:rPr>
+          <w:lang w:val="en-US"/>
+        </w:rPr>
+        <w:t xml:space="preserve"> will be </w:t>
+      </w:r>
+      <w:proofErr w:type="spellStart"/>
+      <w:r>
+        <w:rPr>
+          <w:lang w:val="en-US"/>
+        </w:rPr>
+        <w:t>freezed</w:t>
+      </w:r>
+      <w:proofErr w:type="spellEnd"/>
+      <w:r>
+        <w:rPr>
+          <w:lang w:val="en-US"/>
+        </w:rPr>
+        <w:t>.</w:t>
+      </w:r>
+    </w:p>
+    <w:p>
+      <w:pPr>
+        <w:pStyle w:val="ListParagraph"/>
+        <w:numPr>
+          <w:ilvl w:val="0"/>
+          <w:numId w:val="3"/>
+        </w:numPr>
+        <w:rPr>
+          <w:lang w:val="en-US"/>
+        </w:rPr>
+      </w:pPr>
+    </w:p>
+    <w:p>
+      <w:pPr>
+        <w:rPr>
+          <w:lang w:val="en-US"/>
+        </w:rPr>
+      </w:pPr>
     </w:p>
     <w:p>
       <w:pPr>
@@ -422,6 +672,95 @@
 <file path=word/numbering.xml><?xml version="1.0" encoding="utf-8"?>
 <w:numbering xmlns:wpc="http://schemas.microsoft.com/office/word/2010/wordprocessingCanvas" xmlns:cx="http://schemas.microsoft.com/office/drawing/2014/chartex" xmlns:cx1="http://schemas.microsoft.com/office/drawing/2015/9/8/chartex" xmlns:cx2="http://schemas.microsoft.com/office/drawing/2015/10/21/chartex" xmlns:cx3="http://schemas.microsoft.com/office/drawing/2016/5/9/chartex" xmlns:cx4="http://schemas.microsoft.com/office/drawing/2016/5/10/chartex" xmlns:cx5="http://schemas.microsoft.com/office/drawing/2016/5/11/chartex" xmlns:cx6="http://schemas.microsoft.com/office/drawing/2016/5/12/chartex" xmlns:cx7="http://schemas.microsoft.com/office/drawing/2016/5/13/chartex" xmlns:cx8="http://schemas.microsoft.com/office/drawing/2016/5/14/chartex" xmlns:mc="http://schemas.openxmlformats.org/markup-compatibility/2006" xmlns:aink="http://schemas.microsoft.com/office/drawing/2016/ink" xmlns:am3d="http://schemas.microsoft.com/office/drawing/2017/model3d" xmlns:o="urn:schemas-microsoft-com:office:office" xmlns:oel="http://schemas.microsoft.com/office/2019/extlst" xmlns:r="http://schemas.openxmlformats.org/officeDocument/2006/relationships" xmlns:m="http://schemas.openxmlformats.org/officeDocument/2006/math" xmlns:v="urn:schemas-microsoft-com:vml" xmlns:wp14="http://schemas.microsoft.com/office/word/2010/wordprocessingDrawing" xmlns:wp="http://schemas.openxmlformats.org/drawingml/2006/wordprocessingDrawing" xmlns:w10="urn:schemas-microsoft-com:office:word" xmlns:w="http://schemas.openxmlformats.org/wordprocessingml/2006/main" xmlns:w14="http://schemas.microsoft.com/office/word/2010/wordml" xmlns:w15="http://schemas.microsoft.com/office/word/2012/wordml" xmlns:w16cex="http://schemas.microsoft.com/office/word/2018/wordml/cex" xmlns:w16cid="http://schemas.microsoft.com/office/word/2016/wordml/cid" xmlns:w16="http://schemas.microsoft.com/office/word/2018/wordml" xmlns:w16du="http://schemas.microsoft.com/office/word/2023/wordml/word16du" xmlns:w16sdtdh="http://schemas.microsoft.com/office/word/2020/wordml/sdtdatahash" xmlns:w16se="http://schemas.microsoft.com/office/word/2015/wordml/symex" xmlns:wpg="http://schemas.microsoft.com/office/word/2010/wordprocessingGroup" xmlns:wpi="http://schemas.microsoft.com/office/word/2010/wordprocessingInk" xmlns:wne="http://schemas.microsoft.com/office/word/2006/wordml" xmlns:wps="http://schemas.microsoft.com/office/word/2010/wordprocessingShape" mc:Ignorable="w14 w15 w16se w16cid w16 w16cex w16sdtdh w16du wp14">
   <w:abstractNum w:abstractNumId="0" w15:restartNumberingAfterBreak="0">
+    <w:nsid w:val="1DEB0843"/>
+    <w:multiLevelType w:val="hybridMultilevel"/>
+    <w:tmpl w:val="3FD09BC2"/>
+    <w:lvl w:ilvl="0" w:tplc="0809000F">
+      <w:start w:val="1"/>
+      <w:numFmt w:val="decimal"/>
+      <w:lvlText w:val="%1."/>
+      <w:lvlJc w:val="left"/>
+      <w:pPr>
+        <w:ind w:left="720" w:hanging="360"/>
+      </w:pPr>
+      <w:rPr>
+        <w:rFonts w:hint="default"/>
+      </w:rPr>
+    </w:lvl>
+    <w:lvl w:ilvl="1" w:tplc="08090019" w:tentative="1">
+      <w:start w:val="1"/>
+      <w:numFmt w:val="lowerLetter"/>
+      <w:lvlText w:val="%2."/>
+      <w:lvlJc w:val="left"/>
+      <w:pPr>
+        <w:ind w:left="1440" w:hanging="360"/>
+      </w:pPr>
+    </w:lvl>
+    <w:lvl w:ilvl="2" w:tplc="0809001B" w:tentative="1">
+      <w:start w:val="1"/>
+      <w:numFmt w:val="lowerRoman"/>
+      <w:lvlText w:val="%3."/>
+      <w:lvlJc w:val="right"/>
+      <w:pPr>
+        <w:ind w:left="2160" w:hanging="180"/>
+      </w:pPr>
+    </w:lvl>
+    <w:lvl w:ilvl="3" w:tplc="0809000F" w:tentative="1">
+      <w:start w:val="1"/>
+      <w:numFmt w:val="decimal"/>
+      <w:lvlText w:val="%4."/>
+      <w:lvlJc w:val="left"/>
+      <w:pPr>
+        <w:ind w:left="2880" w:hanging="360"/>
+      </w:pPr>
+    </w:lvl>
+    <w:lvl w:ilvl="4" w:tplc="08090019" w:tentative="1">
+      <w:start w:val="1"/>
+      <w:numFmt w:val="lowerLetter"/>
+      <w:lvlText w:val="%5."/>
+      <w:lvlJc w:val="left"/>
+      <w:pPr>
+        <w:ind w:left="3600" w:hanging="360"/>
+      </w:pPr>
+    </w:lvl>
+    <w:lvl w:ilvl="5" w:tplc="0809001B" w:tentative="1">
+      <w:start w:val="1"/>
+      <w:numFmt w:val="lowerRoman"/>
+      <w:lvlText w:val="%6."/>
+      <w:lvlJc w:val="right"/>
+      <w:pPr>
+        <w:ind w:left="4320" w:hanging="180"/>
+      </w:pPr>
+    </w:lvl>
+    <w:lvl w:ilvl="6" w:tplc="0809000F" w:tentative="1">
+      <w:start w:val="1"/>
+      <w:numFmt w:val="decimal"/>
+      <w:lvlText w:val="%7."/>
+      <w:lvlJc w:val="left"/>
+      <w:pPr>
+        <w:ind w:left="5040" w:hanging="360"/>
+      </w:pPr>
+    </w:lvl>
+    <w:lvl w:ilvl="7" w:tplc="08090019" w:tentative="1">
+      <w:start w:val="1"/>
+      <w:numFmt w:val="lowerLetter"/>
+      <w:lvlText w:val="%8."/>
+      <w:lvlJc w:val="left"/>
+      <w:pPr>
+        <w:ind w:left="5760" w:hanging="360"/>
+      </w:pPr>
+    </w:lvl>
+    <w:lvl w:ilvl="8" w:tplc="0809001B" w:tentative="1">
+      <w:start w:val="1"/>
+      <w:numFmt w:val="lowerRoman"/>
+      <w:lvlText w:val="%9."/>
+      <w:lvlJc w:val="right"/>
+      <w:pPr>
+        <w:ind w:left="6480" w:hanging="180"/>
+      </w:pPr>
+    </w:lvl>
+  </w:abstractNum>
+  <w:abstractNum w:abstractNumId="1" w15:restartNumberingAfterBreak="0">
     <w:nsid w:val="48BC0793"/>
     <w:multiLevelType w:val="hybridMultilevel"/>
     <w:tmpl w:val="5136DF12"/>
@@ -510,7 +849,7 @@
       </w:pPr>
     </w:lvl>
   </w:abstractNum>
-  <w:abstractNum w:abstractNumId="1" w15:restartNumberingAfterBreak="0">
+  <w:abstractNum w:abstractNumId="2" w15:restartNumberingAfterBreak="0">
     <w:nsid w:val="57A400CA"/>
     <w:multiLevelType w:val="hybridMultilevel"/>
     <w:tmpl w:val="5136DF12"/>
@@ -600,9 +939,12 @@
     </w:lvl>
   </w:abstractNum>
   <w:num w:numId="1" w16cid:durableId="182744056">
+    <w:abstractNumId w:val="2"/>
+  </w:num>
+  <w:num w:numId="2" w16cid:durableId="981692736">
     <w:abstractNumId w:val="1"/>
   </w:num>
-  <w:num w:numId="2" w16cid:durableId="981692736">
+  <w:num w:numId="3" w16cid:durableId="346491578">
     <w:abstractNumId w:val="0"/>
   </w:num>
 </w:numbering>

</xml_diff>

<commit_message>
rhandsontable to sort the columns
</commit_message>
<xml_diff>
--- a/shiny_response curve.docx
+++ b/shiny_response curve.docx
@@ -503,7 +503,13 @@
         <w:rPr>
           <w:lang w:val="en-US"/>
         </w:rPr>
-        <w:t>curve_</w:t>
+        <w:t>rqc_series</w:t>
+      </w:r>
+      <w:r>
+        <w:rPr>
+          <w:lang w:val="en-US"/>
+        </w:rPr>
+        <w:t>_</w:t>
       </w:r>
       <w:r>
         <w:rPr>
@@ -519,6 +525,12 @@
         <w:t>”, “</w:t>
       </w:r>
       <w:proofErr w:type="spellStart"/>
+      <w:r>
+        <w:rPr>
+          <w:lang w:val="en-US"/>
+        </w:rPr>
+        <w:t>relative_</w:t>
+      </w:r>
       <w:r>
         <w:rPr>
           <w:lang w:val="en-US"/>
@@ -575,7 +587,7 @@
         <w:rPr>
           <w:lang w:val="en-US"/>
         </w:rPr>
-        <w:t>curve_id</w:t>
+        <w:t>rqc_series_id</w:t>
       </w:r>
       <w:proofErr w:type="spellEnd"/>
       <w:r>
@@ -589,7 +601,7 @@
         <w:rPr>
           <w:lang w:val="en-US"/>
         </w:rPr>
-        <w:t>sample_amount</w:t>
+        <w:t>relative_sample_amount</w:t>
       </w:r>
       <w:proofErr w:type="spellEnd"/>
       <w:r>
@@ -602,14 +614,14 @@
         <w:rPr>
           <w:lang w:val="en-US"/>
         </w:rPr>
-        <w:t xml:space="preserve"> will be </w:t>
+        <w:t xml:space="preserve"> will be free</w:t>
       </w:r>
       <w:proofErr w:type="spellStart"/>
       <w:r>
         <w:rPr>
           <w:lang w:val="en-US"/>
         </w:rPr>
-        <w:t>freezed</w:t>
+        <w:t>zed</w:t>
       </w:r>
       <w:proofErr w:type="spellEnd"/>
       <w:r>

</xml_diff>

<commit_message>
temporary version, some problem with "reactive" function
</commit_message>
<xml_diff>
--- a/shiny_response curve.docx
+++ b/shiny_response curve.docx
@@ -953,6 +953,259 @@
           <w:ilvl w:val="0"/>
           <w:numId w:val="5"/>
         </w:numPr>
+        <w:rPr>
+          <w:lang w:val="en-US"/>
+        </w:rPr>
+      </w:pPr>
+      <w:r>
+        <w:rPr>
+          <w:lang w:val="en-US"/>
+        </w:rPr>
+        <w:t>F</w:t>
+      </w:r>
+      <w:r>
+        <w:rPr>
+          <w:lang w:val="en-US"/>
+        </w:rPr>
+        <w:t xml:space="preserve">or the </w:t>
+      </w:r>
+      <w:proofErr w:type="spellStart"/>
+      <w:r>
+        <w:rPr>
+          <w:lang w:val="en-US"/>
+        </w:rPr>
+        <w:t>relative_sample_amount</w:t>
+      </w:r>
+      <w:proofErr w:type="spellEnd"/>
+      <w:r>
+        <w:rPr>
+          <w:lang w:val="en-US"/>
+        </w:rPr>
+        <w:t>, internally 100% is assigned to 1</w:t>
+      </w:r>
+      <w:r>
+        <w:rPr>
+          <w:lang w:val="en-US"/>
+        </w:rPr>
+        <w:t xml:space="preserve">. </w:t>
+      </w:r>
+    </w:p>
+    <w:p>
+      <w:pPr>
+        <w:ind w:left="360"/>
+        <w:rPr>
+          <w:lang w:val="en-US"/>
+        </w:rPr>
+      </w:pPr>
+      <w:r>
+        <w:rPr>
+          <w:lang w:val="en-US"/>
+        </w:rPr>
+        <w:t xml:space="preserve"> </w:t>
+      </w:r>
+      <w:r>
+        <w:rPr>
+          <w:lang w:val="en-US"/>
+        </w:rPr>
+        <w:tab/>
+      </w:r>
+      <w:proofErr w:type="spellStart"/>
+      <w:r>
+        <w:rPr>
+          <w:lang w:val="en-US"/>
+        </w:rPr>
+        <w:t>relative_sample_amount</w:t>
+      </w:r>
+      <w:proofErr w:type="spellEnd"/>
+      <w:r>
+        <w:rPr>
+          <w:lang w:val="en-US"/>
+        </w:rPr>
+        <w:t xml:space="preserve"> = .</w:t>
+      </w:r>
+      <w:proofErr w:type="spellStart"/>
+      <w:r>
+        <w:rPr>
+          <w:lang w:val="en-US"/>
+        </w:rPr>
+        <w:t>data$relative_sample_amount</w:t>
+      </w:r>
+      <w:proofErr w:type="spellEnd"/>
+      <w:r>
+        <w:rPr>
+          <w:lang w:val="en-US"/>
+        </w:rPr>
+        <w:t xml:space="preserve"> / 100</w:t>
+      </w:r>
+    </w:p>
+    <w:p>
+      <w:pPr>
+        <w:ind w:firstLine="720"/>
+        <w:rPr>
+          <w:lang w:val="en-US"/>
+        </w:rPr>
+      </w:pPr>
+      <w:r>
+        <w:rPr>
+          <w:lang w:val="en-US"/>
+        </w:rPr>
+        <w:t xml:space="preserve">can allow user to enter percent (maybe </w:t>
+      </w:r>
+      <w:proofErr w:type="spellStart"/>
+      <w:r>
+        <w:rPr>
+          <w:lang w:val="en-US"/>
+        </w:rPr>
+        <w:t>inddicate</w:t>
+      </w:r>
+      <w:proofErr w:type="spellEnd"/>
+      <w:r>
+        <w:rPr>
+          <w:lang w:val="en-US"/>
+        </w:rPr>
+        <w:t xml:space="preserve"> in </w:t>
+      </w:r>
+      <w:proofErr w:type="spellStart"/>
+      <w:r>
+        <w:rPr>
+          <w:lang w:val="en-US"/>
+        </w:rPr>
+        <w:t>thow</w:t>
+      </w:r>
+      <w:proofErr w:type="spellEnd"/>
+      <w:r>
+        <w:rPr>
+          <w:lang w:val="en-US"/>
+        </w:rPr>
+        <w:t xml:space="preserve"> shown column name) then divide by 100 internally</w:t>
+      </w:r>
+    </w:p>
+    <w:p>
+      <w:pPr>
+        <w:pStyle w:val="ListParagraph"/>
+        <w:rPr>
+          <w:lang w:val="en-US"/>
+        </w:rPr>
+      </w:pPr>
+    </w:p>
+    <w:p>
+      <w:pPr>
+        <w:pStyle w:val="ListParagraph"/>
+        <w:rPr>
+          <w:lang w:val="en-US"/>
+        </w:rPr>
+      </w:pPr>
+    </w:p>
+    <w:p>
+      <w:pPr>
+        <w:pStyle w:val="ListParagraph"/>
+        <w:rPr>
+          <w:lang w:val="en-US"/>
+        </w:rPr>
+      </w:pPr>
+    </w:p>
+    <w:p>
+      <w:pPr>
+        <w:pStyle w:val="ListParagraph"/>
+        <w:rPr>
+          <w:b/>
+          <w:bCs/>
+          <w:lang w:val="en-US"/>
+        </w:rPr>
+      </w:pPr>
+      <w:r>
+        <w:rPr>
+          <w:b/>
+          <w:bCs/>
+          <w:lang w:val="en-US"/>
+        </w:rPr>
+        <w:t>Problem:</w:t>
+      </w:r>
+    </w:p>
+    <w:p>
+      <w:pPr>
+        <w:pStyle w:val="ListParagraph"/>
+        <w:numPr>
+          <w:ilvl w:val="0"/>
+          <w:numId w:val="6"/>
+        </w:numPr>
+        <w:rPr>
+          <w:lang w:val="en-US"/>
+        </w:rPr>
+      </w:pPr>
+      <w:proofErr w:type="spellStart"/>
+      <w:r>
+        <w:rPr>
+          <w:lang w:val="en-US"/>
+        </w:rPr>
+        <w:t>rqc_series_id</w:t>
+      </w:r>
+      <w:proofErr w:type="spellEnd"/>
+      <w:r>
+        <w:rPr>
+          <w:lang w:val="en-US"/>
+        </w:rPr>
+        <w:t xml:space="preserve"> and </w:t>
+      </w:r>
+      <w:proofErr w:type="spellStart"/>
+      <w:r>
+        <w:rPr>
+          <w:lang w:val="en-US"/>
+        </w:rPr>
+        <w:t>relative_sample_amount</w:t>
+      </w:r>
+      <w:proofErr w:type="spellEnd"/>
+      <w:r>
+        <w:rPr>
+          <w:lang w:val="en-US"/>
+        </w:rPr>
+        <w:t xml:space="preserve"> in filtered data won’t follow the change of </w:t>
+      </w:r>
+      <w:proofErr w:type="spellStart"/>
+      <w:r>
+        <w:rPr>
+          <w:lang w:val="en-US"/>
+        </w:rPr>
+        <w:t>rhansontable</w:t>
+      </w:r>
+      <w:proofErr w:type="spellEnd"/>
+    </w:p>
+    <w:p>
+      <w:pPr>
+        <w:rPr>
+          <w:lang w:val="en-US"/>
+        </w:rPr>
+      </w:pPr>
+    </w:p>
+    <w:p>
+      <w:pPr>
+        <w:rPr>
+          <w:lang w:val="en-US"/>
+        </w:rPr>
+      </w:pPr>
+      <w:r>
+        <w:rPr>
+          <w:lang w:val="en-US"/>
+        </w:rPr>
+        <w:t>reactive valuable</w:t>
+      </w:r>
+    </w:p>
+    <w:p>
+      <w:pPr>
+        <w:rPr>
+          <w:lang w:val="en-US"/>
+        </w:rPr>
+      </w:pPr>
+    </w:p>
+    <w:p>
+      <w:pPr>
+        <w:rPr>
+          <w:lang w:val="en-US"/>
+        </w:rPr>
+      </w:pPr>
+    </w:p>
+    <w:p>
+      <w:pPr>
         <w:rPr>
           <w:lang w:val="en-US"/>
         </w:rPr>
@@ -1415,6 +1668,95 @@
       </w:pPr>
     </w:lvl>
   </w:abstractNum>
+  <w:abstractNum w:abstractNumId="5" w15:restartNumberingAfterBreak="0">
+    <w:nsid w:val="72FA2FF5"/>
+    <w:multiLevelType w:val="hybridMultilevel"/>
+    <w:tmpl w:val="A184AE12"/>
+    <w:lvl w:ilvl="0" w:tplc="2A789536">
+      <w:start w:val="1"/>
+      <w:numFmt w:val="decimal"/>
+      <w:lvlText w:val="%1."/>
+      <w:lvlJc w:val="left"/>
+      <w:pPr>
+        <w:ind w:left="1080" w:hanging="360"/>
+      </w:pPr>
+      <w:rPr>
+        <w:rFonts w:hint="default"/>
+      </w:rPr>
+    </w:lvl>
+    <w:lvl w:ilvl="1" w:tplc="08090019" w:tentative="1">
+      <w:start w:val="1"/>
+      <w:numFmt w:val="lowerLetter"/>
+      <w:lvlText w:val="%2."/>
+      <w:lvlJc w:val="left"/>
+      <w:pPr>
+        <w:ind w:left="1800" w:hanging="360"/>
+      </w:pPr>
+    </w:lvl>
+    <w:lvl w:ilvl="2" w:tplc="0809001B" w:tentative="1">
+      <w:start w:val="1"/>
+      <w:numFmt w:val="lowerRoman"/>
+      <w:lvlText w:val="%3."/>
+      <w:lvlJc w:val="right"/>
+      <w:pPr>
+        <w:ind w:left="2520" w:hanging="180"/>
+      </w:pPr>
+    </w:lvl>
+    <w:lvl w:ilvl="3" w:tplc="0809000F" w:tentative="1">
+      <w:start w:val="1"/>
+      <w:numFmt w:val="decimal"/>
+      <w:lvlText w:val="%4."/>
+      <w:lvlJc w:val="left"/>
+      <w:pPr>
+        <w:ind w:left="3240" w:hanging="360"/>
+      </w:pPr>
+    </w:lvl>
+    <w:lvl w:ilvl="4" w:tplc="08090019" w:tentative="1">
+      <w:start w:val="1"/>
+      <w:numFmt w:val="lowerLetter"/>
+      <w:lvlText w:val="%5."/>
+      <w:lvlJc w:val="left"/>
+      <w:pPr>
+        <w:ind w:left="3960" w:hanging="360"/>
+      </w:pPr>
+    </w:lvl>
+    <w:lvl w:ilvl="5" w:tplc="0809001B" w:tentative="1">
+      <w:start w:val="1"/>
+      <w:numFmt w:val="lowerRoman"/>
+      <w:lvlText w:val="%6."/>
+      <w:lvlJc w:val="right"/>
+      <w:pPr>
+        <w:ind w:left="4680" w:hanging="180"/>
+      </w:pPr>
+    </w:lvl>
+    <w:lvl w:ilvl="6" w:tplc="0809000F" w:tentative="1">
+      <w:start w:val="1"/>
+      <w:numFmt w:val="decimal"/>
+      <w:lvlText w:val="%7."/>
+      <w:lvlJc w:val="left"/>
+      <w:pPr>
+        <w:ind w:left="5400" w:hanging="360"/>
+      </w:pPr>
+    </w:lvl>
+    <w:lvl w:ilvl="7" w:tplc="08090019" w:tentative="1">
+      <w:start w:val="1"/>
+      <w:numFmt w:val="lowerLetter"/>
+      <w:lvlText w:val="%8."/>
+      <w:lvlJc w:val="left"/>
+      <w:pPr>
+        <w:ind w:left="6120" w:hanging="360"/>
+      </w:pPr>
+    </w:lvl>
+    <w:lvl w:ilvl="8" w:tplc="0809001B" w:tentative="1">
+      <w:start w:val="1"/>
+      <w:numFmt w:val="lowerRoman"/>
+      <w:lvlText w:val="%9."/>
+      <w:lvlJc w:val="right"/>
+      <w:pPr>
+        <w:ind w:left="6840" w:hanging="180"/>
+      </w:pPr>
+    </w:lvl>
+  </w:abstractNum>
   <w:num w:numId="1" w16cid:durableId="182744056">
     <w:abstractNumId w:val="3"/>
   </w:num>
@@ -1429,6 +1771,9 @@
   </w:num>
   <w:num w:numId="5" w16cid:durableId="1814788867">
     <w:abstractNumId w:val="1"/>
+  </w:num>
+  <w:num w:numId="6" w16cid:durableId="998506956">
+    <w:abstractNumId w:val="5"/>
   </w:num>
 </w:numbering>
 </file>

</xml_diff>

<commit_message>
Add pdf plot back
</commit_message>
<xml_diff>
--- a/shiny_response curve.docx
+++ b/shiny_response curve.docx
@@ -1192,6 +1192,85 @@
     </w:p>
     <w:p>
       <w:pPr>
+        <w:rPr>
+          <w:lang w:val="en-US"/>
+        </w:rPr>
+      </w:pPr>
+    </w:p>
+    <w:p>
+      <w:pPr>
+        <w:rPr>
+          <w:b/>
+          <w:bCs/>
+          <w:sz w:val="28"/>
+          <w:szCs w:val="28"/>
+          <w:lang w:val="en-US"/>
+        </w:rPr>
+      </w:pPr>
+      <w:r>
+        <w:rPr>
+          <w:b/>
+          <w:bCs/>
+          <w:sz w:val="28"/>
+          <w:szCs w:val="28"/>
+          <w:lang w:val="en-US"/>
+        </w:rPr>
+        <w:t>20240</w:t>
+      </w:r>
+      <w:r>
+        <w:rPr>
+          <w:b/>
+          <w:bCs/>
+          <w:sz w:val="28"/>
+          <w:szCs w:val="28"/>
+          <w:lang w:val="en-US"/>
+        </w:rPr>
+        <w:t>909</w:t>
+      </w:r>
+    </w:p>
+    <w:p>
+      <w:pPr>
+        <w:pStyle w:val="ListParagraph"/>
+        <w:numPr>
+          <w:ilvl w:val="0"/>
+          <w:numId w:val="7"/>
+        </w:numPr>
+        <w:rPr>
+          <w:lang w:val="en-US"/>
+        </w:rPr>
+      </w:pPr>
+      <w:r>
+        <w:rPr>
+          <w:lang w:val="en-US"/>
+        </w:rPr>
+        <w:t>Instead of “filtered table”, add a button “filter” showing the filtered table</w:t>
+      </w:r>
+    </w:p>
+    <w:p>
+      <w:pPr>
+        <w:pStyle w:val="ListParagraph"/>
+        <w:numPr>
+          <w:ilvl w:val="0"/>
+          <w:numId w:val="7"/>
+        </w:numPr>
+        <w:rPr>
+          <w:lang w:val="en-US"/>
+        </w:rPr>
+      </w:pPr>
+      <w:r>
+        <w:rPr>
+          <w:lang w:val="en-US"/>
+        </w:rPr>
+        <w:t>Add back the pdf plot</w:t>
+      </w:r>
+    </w:p>
+    <w:p>
+      <w:pPr>
+        <w:pStyle w:val="ListParagraph"/>
+        <w:numPr>
+          <w:ilvl w:val="0"/>
+          <w:numId w:val="7"/>
+        </w:numPr>
         <w:rPr>
           <w:lang w:val="en-US"/>
         </w:rPr>
@@ -1491,6 +1570,95 @@
     </w:lvl>
   </w:abstractNum>
   <w:abstractNum w:abstractNumId="3" w15:restartNumberingAfterBreak="0">
+    <w:nsid w:val="5701042A"/>
+    <w:multiLevelType w:val="hybridMultilevel"/>
+    <w:tmpl w:val="8A069AB6"/>
+    <w:lvl w:ilvl="0" w:tplc="0809000F">
+      <w:start w:val="1"/>
+      <w:numFmt w:val="decimal"/>
+      <w:lvlText w:val="%1."/>
+      <w:lvlJc w:val="left"/>
+      <w:pPr>
+        <w:ind w:left="720" w:hanging="360"/>
+      </w:pPr>
+      <w:rPr>
+        <w:rFonts w:hint="default"/>
+      </w:rPr>
+    </w:lvl>
+    <w:lvl w:ilvl="1" w:tplc="08090019" w:tentative="1">
+      <w:start w:val="1"/>
+      <w:numFmt w:val="lowerLetter"/>
+      <w:lvlText w:val="%2."/>
+      <w:lvlJc w:val="left"/>
+      <w:pPr>
+        <w:ind w:left="1440" w:hanging="360"/>
+      </w:pPr>
+    </w:lvl>
+    <w:lvl w:ilvl="2" w:tplc="0809001B" w:tentative="1">
+      <w:start w:val="1"/>
+      <w:numFmt w:val="lowerRoman"/>
+      <w:lvlText w:val="%3."/>
+      <w:lvlJc w:val="right"/>
+      <w:pPr>
+        <w:ind w:left="2160" w:hanging="180"/>
+      </w:pPr>
+    </w:lvl>
+    <w:lvl w:ilvl="3" w:tplc="0809000F" w:tentative="1">
+      <w:start w:val="1"/>
+      <w:numFmt w:val="decimal"/>
+      <w:lvlText w:val="%4."/>
+      <w:lvlJc w:val="left"/>
+      <w:pPr>
+        <w:ind w:left="2880" w:hanging="360"/>
+      </w:pPr>
+    </w:lvl>
+    <w:lvl w:ilvl="4" w:tplc="08090019" w:tentative="1">
+      <w:start w:val="1"/>
+      <w:numFmt w:val="lowerLetter"/>
+      <w:lvlText w:val="%5."/>
+      <w:lvlJc w:val="left"/>
+      <w:pPr>
+        <w:ind w:left="3600" w:hanging="360"/>
+      </w:pPr>
+    </w:lvl>
+    <w:lvl w:ilvl="5" w:tplc="0809001B" w:tentative="1">
+      <w:start w:val="1"/>
+      <w:numFmt w:val="lowerRoman"/>
+      <w:lvlText w:val="%6."/>
+      <w:lvlJc w:val="right"/>
+      <w:pPr>
+        <w:ind w:left="4320" w:hanging="180"/>
+      </w:pPr>
+    </w:lvl>
+    <w:lvl w:ilvl="6" w:tplc="0809000F" w:tentative="1">
+      <w:start w:val="1"/>
+      <w:numFmt w:val="decimal"/>
+      <w:lvlText w:val="%7."/>
+      <w:lvlJc w:val="left"/>
+      <w:pPr>
+        <w:ind w:left="5040" w:hanging="360"/>
+      </w:pPr>
+    </w:lvl>
+    <w:lvl w:ilvl="7" w:tplc="08090019" w:tentative="1">
+      <w:start w:val="1"/>
+      <w:numFmt w:val="lowerLetter"/>
+      <w:lvlText w:val="%8."/>
+      <w:lvlJc w:val="left"/>
+      <w:pPr>
+        <w:ind w:left="5760" w:hanging="360"/>
+      </w:pPr>
+    </w:lvl>
+    <w:lvl w:ilvl="8" w:tplc="0809001B" w:tentative="1">
+      <w:start w:val="1"/>
+      <w:numFmt w:val="lowerRoman"/>
+      <w:lvlText w:val="%9."/>
+      <w:lvlJc w:val="right"/>
+      <w:pPr>
+        <w:ind w:left="6480" w:hanging="180"/>
+      </w:pPr>
+    </w:lvl>
+  </w:abstractNum>
+  <w:abstractNum w:abstractNumId="4" w15:restartNumberingAfterBreak="0">
     <w:nsid w:val="57A400CA"/>
     <w:multiLevelType w:val="hybridMultilevel"/>
     <w:tmpl w:val="5136DF12"/>
@@ -1579,7 +1747,7 @@
       </w:pPr>
     </w:lvl>
   </w:abstractNum>
-  <w:abstractNum w:abstractNumId="4" w15:restartNumberingAfterBreak="0">
+  <w:abstractNum w:abstractNumId="5" w15:restartNumberingAfterBreak="0">
     <w:nsid w:val="707163B6"/>
     <w:multiLevelType w:val="hybridMultilevel"/>
     <w:tmpl w:val="91723C8C"/>
@@ -1668,7 +1836,7 @@
       </w:pPr>
     </w:lvl>
   </w:abstractNum>
-  <w:abstractNum w:abstractNumId="5" w15:restartNumberingAfterBreak="0">
+  <w:abstractNum w:abstractNumId="6" w15:restartNumberingAfterBreak="0">
     <w:nsid w:val="72FA2FF5"/>
     <w:multiLevelType w:val="hybridMultilevel"/>
     <w:tmpl w:val="A184AE12"/>
@@ -1758,7 +1926,7 @@
     </w:lvl>
   </w:abstractNum>
   <w:num w:numId="1" w16cid:durableId="182744056">
-    <w:abstractNumId w:val="3"/>
+    <w:abstractNumId w:val="4"/>
   </w:num>
   <w:num w:numId="2" w16cid:durableId="981692736">
     <w:abstractNumId w:val="2"/>
@@ -1767,13 +1935,16 @@
     <w:abstractNumId w:val="0"/>
   </w:num>
   <w:num w:numId="4" w16cid:durableId="1357658167">
-    <w:abstractNumId w:val="4"/>
+    <w:abstractNumId w:val="5"/>
   </w:num>
   <w:num w:numId="5" w16cid:durableId="1814788867">
     <w:abstractNumId w:val="1"/>
   </w:num>
   <w:num w:numId="6" w16cid:durableId="998506956">
-    <w:abstractNumId w:val="5"/>
+    <w:abstractNumId w:val="6"/>
+  </w:num>
+  <w:num w:numId="7" w16cid:durableId="1746341533">
+    <w:abstractNumId w:val="3"/>
   </w:num>
 </w:numbering>
 </file>

</xml_diff>

<commit_message>
Updated the information of number of rows and columns per page.
</commit_message>
<xml_diff>
--- a/shiny_response curve.docx
+++ b/shiny_response curve.docx
@@ -1271,6 +1271,139 @@
           <w:ilvl w:val="0"/>
           <w:numId w:val="7"/>
         </w:numPr>
+        <w:rPr>
+          <w:lang w:val="en-US"/>
+        </w:rPr>
+      </w:pPr>
+    </w:p>
+    <w:p>
+      <w:pPr>
+        <w:rPr>
+          <w:lang w:val="en-US"/>
+        </w:rPr>
+      </w:pPr>
+    </w:p>
+    <w:p>
+      <w:pPr>
+        <w:rPr>
+          <w:b/>
+          <w:bCs/>
+          <w:sz w:val="28"/>
+          <w:szCs w:val="28"/>
+          <w:lang w:val="en-US"/>
+        </w:rPr>
+      </w:pPr>
+      <w:r>
+        <w:rPr>
+          <w:b/>
+          <w:bCs/>
+          <w:sz w:val="28"/>
+          <w:szCs w:val="28"/>
+          <w:lang w:val="en-US"/>
+        </w:rPr>
+        <w:lastRenderedPageBreak/>
+        <w:t>20240</w:t>
+      </w:r>
+      <w:r>
+        <w:rPr>
+          <w:b/>
+          <w:bCs/>
+          <w:sz w:val="28"/>
+          <w:szCs w:val="28"/>
+          <w:lang w:val="en-US"/>
+        </w:rPr>
+        <w:t>9</w:t>
+      </w:r>
+      <w:r>
+        <w:rPr>
+          <w:b/>
+          <w:bCs/>
+          <w:sz w:val="28"/>
+          <w:szCs w:val="28"/>
+          <w:lang w:val="en-US"/>
+        </w:rPr>
+        <w:t>11</w:t>
+      </w:r>
+    </w:p>
+    <w:p>
+      <w:pPr>
+        <w:pStyle w:val="ListParagraph"/>
+        <w:numPr>
+          <w:ilvl w:val="0"/>
+          <w:numId w:val="8"/>
+        </w:numPr>
+        <w:rPr>
+          <w:lang w:val="en-US"/>
+        </w:rPr>
+      </w:pPr>
+      <w:proofErr w:type="spellStart"/>
+      <w:r>
+        <w:rPr>
+          <w:lang w:val="en-US"/>
+        </w:rPr>
+        <w:t>Rhandsone</w:t>
+      </w:r>
+      <w:proofErr w:type="spellEnd"/>
+      <w:r>
+        <w:rPr>
+          <w:lang w:val="en-US"/>
+        </w:rPr>
+        <w:t xml:space="preserve"> table filter function</w:t>
+      </w:r>
+      <w:r>
+        <w:rPr>
+          <w:lang w:val="en-US"/>
+        </w:rPr>
+        <w:t>: no filter function in R, only in JavaScript</w:t>
+      </w:r>
+    </w:p>
+    <w:p>
+      <w:pPr>
+        <w:pStyle w:val="ListParagraph"/>
+        <w:numPr>
+          <w:ilvl w:val="0"/>
+          <w:numId w:val="8"/>
+        </w:numPr>
+        <w:rPr>
+          <w:lang w:val="en-US"/>
+        </w:rPr>
+      </w:pPr>
+      <w:r>
+        <w:rPr>
+          <w:lang w:val="en-US"/>
+        </w:rPr>
+        <w:t xml:space="preserve">Download table: </w:t>
+      </w:r>
+      <w:proofErr w:type="spellStart"/>
+      <w:r>
+        <w:rPr>
+          <w:lang w:val="en-US"/>
+        </w:rPr>
+        <w:t>RwithSling</w:t>
+      </w:r>
+      <w:proofErr w:type="spellEnd"/>
+      <w:r>
+        <w:rPr>
+          <w:lang w:val="en-US"/>
+        </w:rPr>
+        <w:t xml:space="preserve"> for </w:t>
+      </w:r>
+      <w:r>
+        <w:rPr>
+          <w:lang w:val="en-US"/>
+        </w:rPr>
+        <w:t>R2</w:t>
+      </w:r>
+    </w:p>
+    <w:p>
+      <w:pPr>
+        <w:rPr>
+          <w:lang w:val="en-US"/>
+        </w:rPr>
+      </w:pPr>
+    </w:p>
+    <w:p>
+      <w:pPr>
         <w:rPr>
           <w:lang w:val="en-US"/>
         </w:rPr>
@@ -1392,6 +1525,95 @@
     </w:lvl>
   </w:abstractNum>
   <w:abstractNum w:abstractNumId="1" w15:restartNumberingAfterBreak="0">
+    <w:nsid w:val="2F661E1B"/>
+    <w:multiLevelType w:val="hybridMultilevel"/>
+    <w:tmpl w:val="B8AAFEA2"/>
+    <w:lvl w:ilvl="0" w:tplc="0809000F">
+      <w:start w:val="1"/>
+      <w:numFmt w:val="decimal"/>
+      <w:lvlText w:val="%1."/>
+      <w:lvlJc w:val="left"/>
+      <w:pPr>
+        <w:ind w:left="720" w:hanging="360"/>
+      </w:pPr>
+      <w:rPr>
+        <w:rFonts w:hint="default"/>
+      </w:rPr>
+    </w:lvl>
+    <w:lvl w:ilvl="1" w:tplc="08090019" w:tentative="1">
+      <w:start w:val="1"/>
+      <w:numFmt w:val="lowerLetter"/>
+      <w:lvlText w:val="%2."/>
+      <w:lvlJc w:val="left"/>
+      <w:pPr>
+        <w:ind w:left="1440" w:hanging="360"/>
+      </w:pPr>
+    </w:lvl>
+    <w:lvl w:ilvl="2" w:tplc="0809001B" w:tentative="1">
+      <w:start w:val="1"/>
+      <w:numFmt w:val="lowerRoman"/>
+      <w:lvlText w:val="%3."/>
+      <w:lvlJc w:val="right"/>
+      <w:pPr>
+        <w:ind w:left="2160" w:hanging="180"/>
+      </w:pPr>
+    </w:lvl>
+    <w:lvl w:ilvl="3" w:tplc="0809000F" w:tentative="1">
+      <w:start w:val="1"/>
+      <w:numFmt w:val="decimal"/>
+      <w:lvlText w:val="%4."/>
+      <w:lvlJc w:val="left"/>
+      <w:pPr>
+        <w:ind w:left="2880" w:hanging="360"/>
+      </w:pPr>
+    </w:lvl>
+    <w:lvl w:ilvl="4" w:tplc="08090019" w:tentative="1">
+      <w:start w:val="1"/>
+      <w:numFmt w:val="lowerLetter"/>
+      <w:lvlText w:val="%5."/>
+      <w:lvlJc w:val="left"/>
+      <w:pPr>
+        <w:ind w:left="3600" w:hanging="360"/>
+      </w:pPr>
+    </w:lvl>
+    <w:lvl w:ilvl="5" w:tplc="0809001B" w:tentative="1">
+      <w:start w:val="1"/>
+      <w:numFmt w:val="lowerRoman"/>
+      <w:lvlText w:val="%6."/>
+      <w:lvlJc w:val="right"/>
+      <w:pPr>
+        <w:ind w:left="4320" w:hanging="180"/>
+      </w:pPr>
+    </w:lvl>
+    <w:lvl w:ilvl="6" w:tplc="0809000F" w:tentative="1">
+      <w:start w:val="1"/>
+      <w:numFmt w:val="decimal"/>
+      <w:lvlText w:val="%7."/>
+      <w:lvlJc w:val="left"/>
+      <w:pPr>
+        <w:ind w:left="5040" w:hanging="360"/>
+      </w:pPr>
+    </w:lvl>
+    <w:lvl w:ilvl="7" w:tplc="08090019" w:tentative="1">
+      <w:start w:val="1"/>
+      <w:numFmt w:val="lowerLetter"/>
+      <w:lvlText w:val="%8."/>
+      <w:lvlJc w:val="left"/>
+      <w:pPr>
+        <w:ind w:left="5760" w:hanging="360"/>
+      </w:pPr>
+    </w:lvl>
+    <w:lvl w:ilvl="8" w:tplc="0809001B" w:tentative="1">
+      <w:start w:val="1"/>
+      <w:numFmt w:val="lowerRoman"/>
+      <w:lvlText w:val="%9."/>
+      <w:lvlJc w:val="right"/>
+      <w:pPr>
+        <w:ind w:left="6480" w:hanging="180"/>
+      </w:pPr>
+    </w:lvl>
+  </w:abstractNum>
+  <w:abstractNum w:abstractNumId="2" w15:restartNumberingAfterBreak="0">
     <w:nsid w:val="35EB49DD"/>
     <w:multiLevelType w:val="hybridMultilevel"/>
     <w:tmpl w:val="0388F18C"/>
@@ -1480,7 +1702,7 @@
       </w:pPr>
     </w:lvl>
   </w:abstractNum>
-  <w:abstractNum w:abstractNumId="2" w15:restartNumberingAfterBreak="0">
+  <w:abstractNum w:abstractNumId="3" w15:restartNumberingAfterBreak="0">
     <w:nsid w:val="48BC0793"/>
     <w:multiLevelType w:val="hybridMultilevel"/>
     <w:tmpl w:val="5136DF12"/>
@@ -1569,7 +1791,7 @@
       </w:pPr>
     </w:lvl>
   </w:abstractNum>
-  <w:abstractNum w:abstractNumId="3" w15:restartNumberingAfterBreak="0">
+  <w:abstractNum w:abstractNumId="4" w15:restartNumberingAfterBreak="0">
     <w:nsid w:val="5701042A"/>
     <w:multiLevelType w:val="hybridMultilevel"/>
     <w:tmpl w:val="8A069AB6"/>
@@ -1658,7 +1880,7 @@
       </w:pPr>
     </w:lvl>
   </w:abstractNum>
-  <w:abstractNum w:abstractNumId="4" w15:restartNumberingAfterBreak="0">
+  <w:abstractNum w:abstractNumId="5" w15:restartNumberingAfterBreak="0">
     <w:nsid w:val="57A400CA"/>
     <w:multiLevelType w:val="hybridMultilevel"/>
     <w:tmpl w:val="5136DF12"/>
@@ -1747,7 +1969,7 @@
       </w:pPr>
     </w:lvl>
   </w:abstractNum>
-  <w:abstractNum w:abstractNumId="5" w15:restartNumberingAfterBreak="0">
+  <w:abstractNum w:abstractNumId="6" w15:restartNumberingAfterBreak="0">
     <w:nsid w:val="707163B6"/>
     <w:multiLevelType w:val="hybridMultilevel"/>
     <w:tmpl w:val="91723C8C"/>
@@ -1836,7 +2058,7 @@
       </w:pPr>
     </w:lvl>
   </w:abstractNum>
-  <w:abstractNum w:abstractNumId="6" w15:restartNumberingAfterBreak="0">
+  <w:abstractNum w:abstractNumId="7" w15:restartNumberingAfterBreak="0">
     <w:nsid w:val="72FA2FF5"/>
     <w:multiLevelType w:val="hybridMultilevel"/>
     <w:tmpl w:val="A184AE12"/>
@@ -1926,25 +2148,28 @@
     </w:lvl>
   </w:abstractNum>
   <w:num w:numId="1" w16cid:durableId="182744056">
-    <w:abstractNumId w:val="4"/>
+    <w:abstractNumId w:val="5"/>
   </w:num>
   <w:num w:numId="2" w16cid:durableId="981692736">
-    <w:abstractNumId w:val="2"/>
+    <w:abstractNumId w:val="3"/>
   </w:num>
   <w:num w:numId="3" w16cid:durableId="346491578">
     <w:abstractNumId w:val="0"/>
   </w:num>
   <w:num w:numId="4" w16cid:durableId="1357658167">
-    <w:abstractNumId w:val="5"/>
+    <w:abstractNumId w:val="6"/>
   </w:num>
   <w:num w:numId="5" w16cid:durableId="1814788867">
-    <w:abstractNumId w:val="1"/>
+    <w:abstractNumId w:val="2"/>
   </w:num>
   <w:num w:numId="6" w16cid:durableId="998506956">
-    <w:abstractNumId w:val="6"/>
+    <w:abstractNumId w:val="7"/>
   </w:num>
   <w:num w:numId="7" w16cid:durableId="1746341533">
-    <w:abstractNumId w:val="3"/>
+    <w:abstractNumId w:val="4"/>
+  </w:num>
+  <w:num w:numId="8" w16cid:durableId="863053334">
+    <w:abstractNumId w:val="1"/>
   </w:num>
 </w:numbering>
 </file>

</xml_diff>

<commit_message>
Created add_metadata function and isolate the rv$mexp. Uploaded to posit.
</commit_message>
<xml_diff>
--- a/shiny_response curve.docx
+++ b/shiny_response curve.docx
@@ -1312,9 +1312,95 @@
           <w:szCs w:val="28"/>
           <w:lang w:val="en-US"/>
         </w:rPr>
-        <w:t>9</w:t>
-      </w:r>
-      <w:r>
+        <w:t>911</w:t>
+      </w:r>
+    </w:p>
+    <w:p>
+      <w:pPr>
+        <w:pStyle w:val="ListParagraph"/>
+        <w:numPr>
+          <w:ilvl w:val="0"/>
+          <w:numId w:val="8"/>
+        </w:numPr>
+        <w:rPr>
+          <w:lang w:val="en-US"/>
+        </w:rPr>
+      </w:pPr>
+      <w:proofErr w:type="spellStart"/>
+      <w:r>
+        <w:rPr>
+          <w:lang w:val="en-US"/>
+        </w:rPr>
+        <w:t>Rhandsone</w:t>
+      </w:r>
+      <w:proofErr w:type="spellEnd"/>
+      <w:r>
+        <w:rPr>
+          <w:lang w:val="en-US"/>
+        </w:rPr>
+        <w:t xml:space="preserve"> table filter function</w:t>
+      </w:r>
+      <w:r>
+        <w:rPr>
+          <w:lang w:val="en-US"/>
+        </w:rPr>
+        <w:t>: no filter function in R, only in JavaScript</w:t>
+      </w:r>
+    </w:p>
+    <w:p>
+      <w:pPr>
+        <w:pStyle w:val="ListParagraph"/>
+        <w:numPr>
+          <w:ilvl w:val="0"/>
+          <w:numId w:val="8"/>
+        </w:numPr>
+        <w:rPr>
+          <w:lang w:val="en-US"/>
+        </w:rPr>
+      </w:pPr>
+      <w:r>
+        <w:rPr>
+          <w:lang w:val="en-US"/>
+        </w:rPr>
+        <w:t xml:space="preserve">Download table: </w:t>
+      </w:r>
+      <w:proofErr w:type="spellStart"/>
+      <w:r>
+        <w:rPr>
+          <w:lang w:val="en-US"/>
+        </w:rPr>
+        <w:t>RwithSling</w:t>
+      </w:r>
+      <w:proofErr w:type="spellEnd"/>
+      <w:r>
+        <w:rPr>
+          <w:lang w:val="en-US"/>
+        </w:rPr>
+        <w:t xml:space="preserve"> for </w:t>
+      </w:r>
+      <w:r>
+        <w:rPr>
+          <w:lang w:val="en-US"/>
+        </w:rPr>
+        <w:t>R2</w:t>
+      </w:r>
+    </w:p>
+    <w:p>
+      <w:pPr>
+        <w:rPr>
+          <w:lang w:val="en-US"/>
+        </w:rPr>
+      </w:pPr>
+    </w:p>
+    <w:p>
+      <w:pPr>
+        <w:rPr>
+          <w:lang w:val="en-US"/>
+        </w:rPr>
+      </w:pPr>
+    </w:p>
+    <w:p>
+      <w:pPr>
         <w:rPr>
           <w:b/>
           <w:bCs/>
@@ -1322,7 +1408,36 @@
           <w:szCs w:val="28"/>
           <w:lang w:val="en-US"/>
         </w:rPr>
-        <w:t>11</w:t>
+      </w:pPr>
+      <w:r>
+        <w:rPr>
+          <w:b/>
+          <w:bCs/>
+          <w:sz w:val="28"/>
+          <w:szCs w:val="28"/>
+          <w:lang w:val="en-US"/>
+        </w:rPr>
+        <w:t>20240</w:t>
+      </w:r>
+      <w:r>
+        <w:rPr>
+          <w:b/>
+          <w:bCs/>
+          <w:sz w:val="28"/>
+          <w:szCs w:val="28"/>
+          <w:lang w:val="en-US"/>
+        </w:rPr>
+        <w:t>91</w:t>
+      </w:r>
+      <w:r>
+        <w:rPr>
+          <w:b/>
+          <w:bCs/>
+          <w:sz w:val="28"/>
+          <w:szCs w:val="28"/>
+          <w:lang w:val="en-US"/>
+        </w:rPr>
+        <w:t>6</w:t>
       </w:r>
     </w:p>
     <w:p>
@@ -1330,31 +1445,23 @@
         <w:pStyle w:val="ListParagraph"/>
         <w:numPr>
           <w:ilvl w:val="0"/>
-          <w:numId w:val="8"/>
+          <w:numId w:val="9"/>
         </w:numPr>
         <w:rPr>
           <w:lang w:val="en-US"/>
         </w:rPr>
       </w:pPr>
-      <w:proofErr w:type="spellStart"/>
-      <w:r>
-        <w:rPr>
-          <w:lang w:val="en-US"/>
-        </w:rPr>
-        <w:t>Rhandsone</w:t>
-      </w:r>
-      <w:proofErr w:type="spellEnd"/>
-      <w:r>
-        <w:rPr>
-          <w:lang w:val="en-US"/>
-        </w:rPr>
-        <w:t xml:space="preserve"> table filter function</w:t>
-      </w:r>
-      <w:r>
-        <w:rPr>
-          <w:lang w:val="en-US"/>
-        </w:rPr>
-        <w:t>: no filter function in R, only in JavaScript</w:t>
+      <w:r>
+        <w:rPr>
+          <w:lang w:val="en-US"/>
+        </w:rPr>
+        <w:t>Check before downloading pdf and excel, check NA.</w:t>
+      </w:r>
+      <w:r>
+        <w:rPr>
+          <w:lang w:val="en-US"/>
+        </w:rPr>
+        <w:t xml:space="preserve"> Make a function. Modal dialog. “Invalid data”</w:t>
       </w:r>
     </w:p>
     <w:p>
@@ -1362,7 +1469,7 @@
         <w:pStyle w:val="ListParagraph"/>
         <w:numPr>
           <w:ilvl w:val="0"/>
-          <w:numId w:val="8"/>
+          <w:numId w:val="9"/>
         </w:numPr>
         <w:rPr>
           <w:lang w:val="en-US"/>
@@ -1372,31 +1479,102 @@
         <w:rPr>
           <w:lang w:val="en-US"/>
         </w:rPr>
-        <w:t xml:space="preserve">Download table: </w:t>
+        <w:t xml:space="preserve">Check whether need to add </w:t>
+      </w:r>
+      <w:proofErr w:type="gramStart"/>
+      <w:r>
+        <w:rPr>
+          <w:lang w:val="en-US"/>
+        </w:rPr>
+        <w:t>isolate(</w:t>
+      </w:r>
+      <w:proofErr w:type="gramEnd"/>
+      <w:r>
+        <w:rPr>
+          <w:lang w:val="en-US"/>
+        </w:rPr>
+        <w:t>).</w:t>
+      </w:r>
+    </w:p>
+    <w:p>
+      <w:pPr>
+        <w:pStyle w:val="ListParagraph"/>
+        <w:numPr>
+          <w:ilvl w:val="0"/>
+          <w:numId w:val="9"/>
+        </w:numPr>
+        <w:rPr>
+          <w:lang w:val="en-US"/>
+        </w:rPr>
+      </w:pPr>
+      <w:r>
+        <w:rPr>
+          <w:lang w:val="en-US"/>
+        </w:rPr>
+        <w:t>Add the plots directly in the shiny</w:t>
+      </w:r>
+    </w:p>
+    <w:p>
+      <w:pPr>
+        <w:pStyle w:val="ListParagraph"/>
+        <w:numPr>
+          <w:ilvl w:val="0"/>
+          <w:numId w:val="9"/>
+        </w:numPr>
+        <w:rPr>
+          <w:lang w:val="en-US"/>
+        </w:rPr>
+      </w:pPr>
+      <w:r>
+        <w:rPr>
+          <w:lang w:val="en-US"/>
+        </w:rPr>
+        <w:t xml:space="preserve">MH must be .csv; while </w:t>
       </w:r>
       <w:proofErr w:type="spellStart"/>
       <w:r>
         <w:rPr>
           <w:lang w:val="en-US"/>
         </w:rPr>
-        <w:t>RwithSling</w:t>
+        <w:t>MRMkit</w:t>
       </w:r>
       <w:proofErr w:type="spellEnd"/>
       <w:r>
         <w:rPr>
           <w:lang w:val="en-US"/>
         </w:rPr>
-        <w:t xml:space="preserve"> for </w:t>
-      </w:r>
-      <w:r>
-        <w:rPr>
-          <w:lang w:val="en-US"/>
-        </w:rPr>
-        <w:t>R2</w:t>
-      </w:r>
-    </w:p>
-    <w:p>
-      <w:pPr>
+        <w:t xml:space="preserve"> data must </w:t>
+      </w:r>
+      <w:proofErr w:type="gramStart"/>
+      <w:r>
+        <w:rPr>
+          <w:lang w:val="en-US"/>
+        </w:rPr>
+        <w:t>be .</w:t>
+      </w:r>
+      <w:proofErr w:type="spellStart"/>
+      <w:r>
+        <w:rPr>
+          <w:lang w:val="en-US"/>
+        </w:rPr>
+        <w:t>tsv</w:t>
+      </w:r>
+      <w:proofErr w:type="spellEnd"/>
+      <w:proofErr w:type="gramEnd"/>
+      <w:r>
+        <w:rPr>
+          <w:lang w:val="en-US"/>
+        </w:rPr>
+        <w:t>.</w:t>
+      </w:r>
+    </w:p>
+    <w:p>
+      <w:pPr>
+        <w:pStyle w:val="ListParagraph"/>
+        <w:numPr>
+          <w:ilvl w:val="0"/>
+          <w:numId w:val="9"/>
+        </w:numPr>
         <w:rPr>
           <w:lang w:val="en-US"/>
         </w:rPr>
@@ -1970,6 +2148,95 @@
     </w:lvl>
   </w:abstractNum>
   <w:abstractNum w:abstractNumId="6" w15:restartNumberingAfterBreak="0">
+    <w:nsid w:val="67254058"/>
+    <w:multiLevelType w:val="hybridMultilevel"/>
+    <w:tmpl w:val="51407D2E"/>
+    <w:lvl w:ilvl="0" w:tplc="0809000F">
+      <w:start w:val="1"/>
+      <w:numFmt w:val="decimal"/>
+      <w:lvlText w:val="%1."/>
+      <w:lvlJc w:val="left"/>
+      <w:pPr>
+        <w:ind w:left="720" w:hanging="360"/>
+      </w:pPr>
+      <w:rPr>
+        <w:rFonts w:hint="default"/>
+      </w:rPr>
+    </w:lvl>
+    <w:lvl w:ilvl="1" w:tplc="08090019" w:tentative="1">
+      <w:start w:val="1"/>
+      <w:numFmt w:val="lowerLetter"/>
+      <w:lvlText w:val="%2."/>
+      <w:lvlJc w:val="left"/>
+      <w:pPr>
+        <w:ind w:left="1440" w:hanging="360"/>
+      </w:pPr>
+    </w:lvl>
+    <w:lvl w:ilvl="2" w:tplc="0809001B" w:tentative="1">
+      <w:start w:val="1"/>
+      <w:numFmt w:val="lowerRoman"/>
+      <w:lvlText w:val="%3."/>
+      <w:lvlJc w:val="right"/>
+      <w:pPr>
+        <w:ind w:left="2160" w:hanging="180"/>
+      </w:pPr>
+    </w:lvl>
+    <w:lvl w:ilvl="3" w:tplc="0809000F" w:tentative="1">
+      <w:start w:val="1"/>
+      <w:numFmt w:val="decimal"/>
+      <w:lvlText w:val="%4."/>
+      <w:lvlJc w:val="left"/>
+      <w:pPr>
+        <w:ind w:left="2880" w:hanging="360"/>
+      </w:pPr>
+    </w:lvl>
+    <w:lvl w:ilvl="4" w:tplc="08090019" w:tentative="1">
+      <w:start w:val="1"/>
+      <w:numFmt w:val="lowerLetter"/>
+      <w:lvlText w:val="%5."/>
+      <w:lvlJc w:val="left"/>
+      <w:pPr>
+        <w:ind w:left="3600" w:hanging="360"/>
+      </w:pPr>
+    </w:lvl>
+    <w:lvl w:ilvl="5" w:tplc="0809001B" w:tentative="1">
+      <w:start w:val="1"/>
+      <w:numFmt w:val="lowerRoman"/>
+      <w:lvlText w:val="%6."/>
+      <w:lvlJc w:val="right"/>
+      <w:pPr>
+        <w:ind w:left="4320" w:hanging="180"/>
+      </w:pPr>
+    </w:lvl>
+    <w:lvl w:ilvl="6" w:tplc="0809000F" w:tentative="1">
+      <w:start w:val="1"/>
+      <w:numFmt w:val="decimal"/>
+      <w:lvlText w:val="%7."/>
+      <w:lvlJc w:val="left"/>
+      <w:pPr>
+        <w:ind w:left="5040" w:hanging="360"/>
+      </w:pPr>
+    </w:lvl>
+    <w:lvl w:ilvl="7" w:tplc="08090019" w:tentative="1">
+      <w:start w:val="1"/>
+      <w:numFmt w:val="lowerLetter"/>
+      <w:lvlText w:val="%8."/>
+      <w:lvlJc w:val="left"/>
+      <w:pPr>
+        <w:ind w:left="5760" w:hanging="360"/>
+      </w:pPr>
+    </w:lvl>
+    <w:lvl w:ilvl="8" w:tplc="0809001B" w:tentative="1">
+      <w:start w:val="1"/>
+      <w:numFmt w:val="lowerRoman"/>
+      <w:lvlText w:val="%9."/>
+      <w:lvlJc w:val="right"/>
+      <w:pPr>
+        <w:ind w:left="6480" w:hanging="180"/>
+      </w:pPr>
+    </w:lvl>
+  </w:abstractNum>
+  <w:abstractNum w:abstractNumId="7" w15:restartNumberingAfterBreak="0">
     <w:nsid w:val="707163B6"/>
     <w:multiLevelType w:val="hybridMultilevel"/>
     <w:tmpl w:val="91723C8C"/>
@@ -2058,7 +2325,7 @@
       </w:pPr>
     </w:lvl>
   </w:abstractNum>
-  <w:abstractNum w:abstractNumId="7" w15:restartNumberingAfterBreak="0">
+  <w:abstractNum w:abstractNumId="8" w15:restartNumberingAfterBreak="0">
     <w:nsid w:val="72FA2FF5"/>
     <w:multiLevelType w:val="hybridMultilevel"/>
     <w:tmpl w:val="A184AE12"/>
@@ -2157,19 +2424,22 @@
     <w:abstractNumId w:val="0"/>
   </w:num>
   <w:num w:numId="4" w16cid:durableId="1357658167">
-    <w:abstractNumId w:val="6"/>
+    <w:abstractNumId w:val="7"/>
   </w:num>
   <w:num w:numId="5" w16cid:durableId="1814788867">
     <w:abstractNumId w:val="2"/>
   </w:num>
   <w:num w:numId="6" w16cid:durableId="998506956">
-    <w:abstractNumId w:val="7"/>
+    <w:abstractNumId w:val="8"/>
   </w:num>
   <w:num w:numId="7" w16cid:durableId="1746341533">
     <w:abstractNumId w:val="4"/>
   </w:num>
   <w:num w:numId="8" w16cid:durableId="863053334">
     <w:abstractNumId w:val="1"/>
+  </w:num>
+  <w:num w:numId="9" w16cid:durableId="1903559540">
+    <w:abstractNumId w:val="6"/>
   </w:num>
 </w:numbering>
 </file>

</xml_diff>

<commit_message>
File imput MH must be .csv; while MRMkit data must be .tsv.
</commit_message>
<xml_diff>
--- a/shiny_response curve.docx
+++ b/shiny_response curve.docx
@@ -1477,6 +1477,7 @@
       </w:pPr>
       <w:r>
         <w:rPr>
+          <w:strike/>
           <w:lang w:val="en-US"/>
         </w:rPr>
         <w:t xml:space="preserve">Check whether need to add </w:t>
@@ -1484,6 +1485,7 @@
       <w:proofErr w:type="gramStart"/>
       <w:r>
         <w:rPr>
+          <w:strike/>
           <w:lang w:val="en-US"/>
         </w:rPr>
         <w:t>isolate(</w:t>
@@ -1491,9 +1493,16 @@
       <w:proofErr w:type="gramEnd"/>
       <w:r>
         <w:rPr>
-          <w:lang w:val="en-US"/>
-        </w:rPr>
-        <w:t>).</w:t>
+          <w:strike/>
+          <w:lang w:val="en-US"/>
+        </w:rPr>
+        <w:t>)</w:t>
+      </w:r>
+      <w:r>
+        <w:rPr>
+          <w:lang w:val="en-US"/>
+        </w:rPr>
+        <w:t>.</w:t>
       </w:r>
     </w:p>
     <w:p>
@@ -1529,6 +1538,26 @@
         <w:rPr>
           <w:lang w:val="en-US"/>
         </w:rPr>
+        <w:t xml:space="preserve">File </w:t>
+      </w:r>
+      <w:proofErr w:type="spellStart"/>
+      <w:r>
+        <w:rPr>
+          <w:lang w:val="en-US"/>
+        </w:rPr>
+        <w:t>imput</w:t>
+      </w:r>
+      <w:proofErr w:type="spellEnd"/>
+      <w:r>
+        <w:rPr>
+          <w:lang w:val="en-US"/>
+        </w:rPr>
+        <w:t xml:space="preserve"> </w:t>
+      </w:r>
+      <w:r>
+        <w:rPr>
+          <w:lang w:val="en-US"/>
+        </w:rPr>
         <w:t xml:space="preserve">MH must be .csv; while </w:t>
       </w:r>
       <w:proofErr w:type="spellStart"/>
@@ -1566,6 +1595,30 @@
           <w:lang w:val="en-US"/>
         </w:rPr>
         <w:t>.</w:t>
+      </w:r>
+      <w:r>
+        <w:rPr>
+          <w:lang w:val="en-US"/>
+        </w:rPr>
+        <w:t xml:space="preserve"> Update function</w:t>
+      </w:r>
+      <w:r>
+        <w:rPr>
+          <w:lang w:val="en-US"/>
+        </w:rPr>
+        <w:t xml:space="preserve"> (</w:t>
+      </w:r>
+      <w:r>
+        <w:rPr>
+          <w:lang w:val="en-US"/>
+        </w:rPr>
+        <w:t>https://shiny.posit.co/r/reference/shiny/1.7.0/fileinput</w:t>
+      </w:r>
+      <w:r>
+        <w:rPr>
+          <w:lang w:val="en-US"/>
+        </w:rPr>
+        <w:t>)</w:t>
       </w:r>
     </w:p>
     <w:p>
@@ -1575,6 +1628,286 @@
           <w:ilvl w:val="0"/>
           <w:numId w:val="9"/>
         </w:numPr>
+        <w:rPr>
+          <w:lang w:val="en-US"/>
+        </w:rPr>
+      </w:pPr>
+      <w:r>
+        <w:rPr>
+          <w:lang w:val="en-US"/>
+        </w:rPr>
+        <w:t xml:space="preserve">Turn on </w:t>
+      </w:r>
+      <w:proofErr w:type="spellStart"/>
+      <w:r>
+        <w:rPr>
+          <w:lang w:val="en-US"/>
+        </w:rPr>
+        <w:t>Wireguard</w:t>
+      </w:r>
+      <w:proofErr w:type="spellEnd"/>
+      <w:r>
+        <w:rPr>
+          <w:lang w:val="en-US"/>
+        </w:rPr>
+        <w:t xml:space="preserve"> </w:t>
+      </w:r>
+      <w:r>
+        <w:rPr>
+          <w:lang w:val="en-US"/>
+        </w:rPr>
+        <w:t xml:space="preserve"> </w:t>
+      </w:r>
+      <w:r>
+        <w:rPr>
+          <w:lang w:val="en-US"/>
+        </w:rPr>
+        <w:drawing>
+          <wp:inline distT="0" distB="0" distL="0" distR="0" wp14:anchorId="220DB51B" wp14:editId="46FF105B">
+            <wp:extent cx="1793630" cy="1195686"/>
+            <wp:effectExtent l="0" t="0" r="0" b="0"/>
+            <wp:docPr id="1292937600" name="Picture 1" descr="A black dragon in a red circle&#10;&#10;Description automatically generated"/>
+            <wp:cNvGraphicFramePr>
+              <a:graphicFrameLocks xmlns:a="http://schemas.openxmlformats.org/drawingml/2006/main" noChangeAspect="1"/>
+            </wp:cNvGraphicFramePr>
+            <a:graphic xmlns:a="http://schemas.openxmlformats.org/drawingml/2006/main">
+              <a:graphicData uri="http://schemas.openxmlformats.org/drawingml/2006/picture">
+                <pic:pic xmlns:pic="http://schemas.openxmlformats.org/drawingml/2006/picture">
+                  <pic:nvPicPr>
+                    <pic:cNvPr id="1292937600" name="Picture 1" descr="A black dragon in a red circle&#10;&#10;Description automatically generated"/>
+                    <pic:cNvPicPr/>
+                  </pic:nvPicPr>
+                  <pic:blipFill>
+                    <a:blip r:embed="rId5"/>
+                    <a:stretch>
+                      <a:fillRect/>
+                    </a:stretch>
+                  </pic:blipFill>
+                  <pic:spPr>
+                    <a:xfrm>
+                      <a:off x="0" y="0"/>
+                      <a:ext cx="1865066" cy="1243308"/>
+                    </a:xfrm>
+                    <a:prstGeom prst="rect">
+                      <a:avLst/>
+                    </a:prstGeom>
+                  </pic:spPr>
+                </pic:pic>
+              </a:graphicData>
+            </a:graphic>
+          </wp:inline>
+        </w:drawing>
+      </w:r>
+      <w:r>
+        <w:rPr>
+          <w:lang w:val="en-US"/>
+        </w:rPr>
+        <w:t xml:space="preserve"> </w:t>
+      </w:r>
+      <w:r>
+        <w:rPr>
+          <w:lang w:val="en-US"/>
+        </w:rPr>
+        <w:t xml:space="preserve">-&gt; </w:t>
+      </w:r>
+    </w:p>
+    <w:p>
+      <w:pPr>
+        <w:pStyle w:val="ListParagraph"/>
+        <w:rPr>
+          <w:lang w:val="en-US"/>
+        </w:rPr>
+      </w:pPr>
+      <w:r>
+        <w:rPr>
+          <w:lang w:val="en-US"/>
+        </w:rPr>
+        <w:t xml:space="preserve">if </w:t>
+      </w:r>
+      <w:proofErr w:type="spellStart"/>
+      <w:r>
+        <w:rPr>
+          <w:lang w:val="en-US"/>
+        </w:rPr>
+        <w:t>Macbook</w:t>
+      </w:r>
+      <w:proofErr w:type="spellEnd"/>
+      <w:r>
+        <w:rPr>
+          <w:lang w:val="en-US"/>
+        </w:rPr>
+        <w:t>, then install “Microsoft Edge”</w:t>
+      </w:r>
+      <w:r>
+        <w:rPr>
+          <w:lang w:val="en-US"/>
+        </w:rPr>
+        <w:t xml:space="preserve"> </w:t>
+      </w:r>
+      <w:r>
+        <w:rPr>
+          <w:lang w:val="en-US"/>
+        </w:rPr>
+        <w:drawing>
+          <wp:inline distT="0" distB="0" distL="0" distR="0" wp14:anchorId="20A415BD" wp14:editId="7CB11CDB">
+            <wp:extent cx="893299" cy="893299"/>
+            <wp:effectExtent l="0" t="0" r="0" b="0"/>
+            <wp:docPr id="2051193184" name="Picture 1" descr="A blue and green swirly logo&#10;&#10;Description automatically generated"/>
+            <wp:cNvGraphicFramePr>
+              <a:graphicFrameLocks xmlns:a="http://schemas.openxmlformats.org/drawingml/2006/main" noChangeAspect="1"/>
+            </wp:cNvGraphicFramePr>
+            <a:graphic xmlns:a="http://schemas.openxmlformats.org/drawingml/2006/main">
+              <a:graphicData uri="http://schemas.openxmlformats.org/drawingml/2006/picture">
+                <pic:pic xmlns:pic="http://schemas.openxmlformats.org/drawingml/2006/picture">
+                  <pic:nvPicPr>
+                    <pic:cNvPr id="2051193184" name="Picture 1" descr="A blue and green swirly logo&#10;&#10;Description automatically generated"/>
+                    <pic:cNvPicPr/>
+                  </pic:nvPicPr>
+                  <pic:blipFill>
+                    <a:blip r:embed="rId6"/>
+                    <a:stretch>
+                      <a:fillRect/>
+                    </a:stretch>
+                  </pic:blipFill>
+                  <pic:spPr>
+                    <a:xfrm>
+                      <a:off x="0" y="0"/>
+                      <a:ext cx="940247" cy="940247"/>
+                    </a:xfrm>
+                    <a:prstGeom prst="rect">
+                      <a:avLst/>
+                    </a:prstGeom>
+                  </pic:spPr>
+                </pic:pic>
+              </a:graphicData>
+            </a:graphic>
+          </wp:inline>
+        </w:drawing>
+      </w:r>
+      <w:r>
+        <w:rPr>
+          <w:lang w:val="en-US"/>
+        </w:rPr>
+        <w:t xml:space="preserve"> </w:t>
+      </w:r>
+      <w:r>
+        <w:rPr>
+          <w:lang w:val="en-US"/>
+        </w:rPr>
+        <w:t xml:space="preserve"> -&gt; </w:t>
+      </w:r>
+    </w:p>
+    <w:p>
+      <w:pPr>
+        <w:pStyle w:val="ListParagraph"/>
+        <w:rPr>
+          <w:lang w:val="en-US"/>
+        </w:rPr>
+      </w:pPr>
+      <w:r>
+        <w:rPr>
+          <w:lang w:val="en-US"/>
+        </w:rPr>
+        <w:t>login posit (</w:t>
+      </w:r>
+      <w:hyperlink r:id="rId7" w:history="1">
+        <w:r>
+          <w:rPr>
+            <w:rStyle w:val="Hyperlink"/>
+            <w:lang w:val="en-US"/>
+          </w:rPr>
+          <w:t>https://posit.lsi.nus.edu.sg:3443/</w:t>
+        </w:r>
+      </w:hyperlink>
+      <w:r>
+        <w:rPr>
+          <w:lang w:val="en-US"/>
+        </w:rPr>
+        <w:t>)</w:t>
+      </w:r>
+      <w:r>
+        <w:rPr>
+          <w:lang w:val="en-US"/>
+        </w:rPr>
+        <w:t xml:space="preserve"> </w:t>
+      </w:r>
+      <w:r>
+        <w:rPr>
+          <w:lang w:val="en-US"/>
+        </w:rPr>
+        <w:drawing>
+          <wp:inline distT="0" distB="0" distL="0" distR="0" wp14:anchorId="143F5E6F" wp14:editId="602558C2">
+            <wp:extent cx="3144129" cy="429791"/>
+            <wp:effectExtent l="0" t="0" r="0" b="2540"/>
+            <wp:docPr id="1693193167" name="Picture 1" descr="A black and white logo&#10;&#10;Description automatically generated"/>
+            <wp:cNvGraphicFramePr>
+              <a:graphicFrameLocks xmlns:a="http://schemas.openxmlformats.org/drawingml/2006/main" noChangeAspect="1"/>
+            </wp:cNvGraphicFramePr>
+            <a:graphic xmlns:a="http://schemas.openxmlformats.org/drawingml/2006/main">
+              <a:graphicData uri="http://schemas.openxmlformats.org/drawingml/2006/picture">
+                <pic:pic xmlns:pic="http://schemas.openxmlformats.org/drawingml/2006/picture">
+                  <pic:nvPicPr>
+                    <pic:cNvPr id="1693193167" name="Picture 1" descr="A black and white logo&#10;&#10;Description automatically generated"/>
+                    <pic:cNvPicPr/>
+                  </pic:nvPicPr>
+                  <pic:blipFill>
+                    <a:blip r:embed="rId8"/>
+                    <a:stretch>
+                      <a:fillRect/>
+                    </a:stretch>
+                  </pic:blipFill>
+                  <pic:spPr>
+                    <a:xfrm>
+                      <a:off x="0" y="0"/>
+                      <a:ext cx="3628390" cy="495988"/>
+                    </a:xfrm>
+                    <a:prstGeom prst="rect">
+                      <a:avLst/>
+                    </a:prstGeom>
+                  </pic:spPr>
+                </pic:pic>
+              </a:graphicData>
+            </a:graphic>
+          </wp:inline>
+        </w:drawing>
+      </w:r>
+    </w:p>
+    <w:p>
+      <w:pPr>
+        <w:rPr>
+          <w:lang w:val="en-US"/>
+        </w:rPr>
+      </w:pPr>
+      <w:proofErr w:type="gramStart"/>
+      <w:r>
+        <w:rPr>
+          <w:lang w:val="en-US"/>
+        </w:rPr>
+        <w:t>Future plan</w:t>
+      </w:r>
+      <w:proofErr w:type="gramEnd"/>
+      <w:r>
+        <w:rPr>
+          <w:lang w:val="en-US"/>
+        </w:rPr>
+        <w:t>:</w:t>
+      </w:r>
+    </w:p>
+    <w:p>
+      <w:pPr>
+        <w:rPr>
+          <w:lang w:val="en-US"/>
+        </w:rPr>
+      </w:pPr>
+      <w:r>
+        <w:rPr>
+          <w:lang w:val="en-US"/>
+        </w:rPr>
+        <w:t>Filtered table</w:t>
+      </w:r>
+    </w:p>
+    <w:p>
+      <w:pPr>
         <w:rPr>
           <w:lang w:val="en-US"/>
         </w:rPr>
@@ -3361,6 +3694,29 @@
       <w:spacing w:val="5"/>
     </w:rPr>
   </w:style>
+  <w:style w:type="character" w:styleId="Hyperlink">
+    <w:name w:val="Hyperlink"/>
+    <w:basedOn w:val="DefaultParagraphFont"/>
+    <w:uiPriority w:val="99"/>
+    <w:unhideWhenUsed/>
+    <w:rsid w:val="00D66958"/>
+    <w:rPr>
+      <w:color w:val="467886" w:themeColor="hyperlink"/>
+      <w:u w:val="single"/>
+    </w:rPr>
+  </w:style>
+  <w:style w:type="character" w:styleId="UnresolvedMention">
+    <w:name w:val="Unresolved Mention"/>
+    <w:basedOn w:val="DefaultParagraphFont"/>
+    <w:uiPriority w:val="99"/>
+    <w:semiHidden/>
+    <w:unhideWhenUsed/>
+    <w:rsid w:val="00D66958"/>
+    <w:rPr>
+      <w:color w:val="605E5C"/>
+      <w:shd w:val="clear" w:color="auto" w:fill="E1DFDD"/>
+    </w:rPr>
+  </w:style>
 </w:styles>
 </file>
 

</xml_diff>